<commit_message>
Add some additional topics
</commit_message>
<xml_diff>
--- a/doc/Study practice compliting report.docx
+++ b/doc/Study practice compliting report.docx
@@ -486,7 +486,6 @@
         <w:rPr>
           <w:sz w:val="28"/>
           <w:szCs w:val="28"/>
-          <w:lang w:val="en-US"/>
         </w:rPr>
       </w:pPr>
       <w:r>
@@ -602,14 +601,26 @@
     </w:p>
     <w:p>
       <w:pPr>
-        <w:pStyle w:val="1"/>
+        <w:pStyle w:val="a0"/>
+        <w:ind w:firstLine="0"/>
+        <w:jc w:val="center"/>
+        <w:rPr>
+          <w:sz w:val="30"/>
+          <w:szCs w:val="30"/>
+        </w:rPr>
       </w:pPr>
       <w:bookmarkStart w:id="0" w:name="_Toc72759268"/>
-      <w:r>
+      <w:bookmarkStart w:id="1" w:name="_Toc72761880"/>
+      <w:r>
+        <w:rPr>
+          <w:sz w:val="30"/>
+          <w:szCs w:val="30"/>
+        </w:rPr>
         <w:lastRenderedPageBreak/>
         <w:t>Оглавление</w:t>
       </w:r>
       <w:bookmarkEnd w:id="0"/>
+      <w:bookmarkEnd w:id="1"/>
     </w:p>
     <w:p>
       <w:pPr>
@@ -645,7 +656,7 @@
         </w:rPr>
         <w:fldChar w:fldCharType="separate"/>
       </w:r>
-      <w:hyperlink w:anchor="_Toc72759269" w:history="1">
+      <w:hyperlink w:anchor="_Toc72761881" w:history="1">
         <w:r>
           <w:rPr>
             <w:rStyle w:val="a8"/>
@@ -680,7 +691,7 @@
             <w:sz w:val="28"/>
             <w:szCs w:val="28"/>
           </w:rPr>
-          <w:instrText xml:space="preserve"> PAGEREF _Toc72759269 \h </w:instrText>
+          <w:instrText xml:space="preserve"> PAGEREF _Toc72761881 \h </w:instrText>
         </w:r>
         <w:r>
           <w:rPr>
@@ -729,7 +740,7 @@
           <w:szCs w:val="28"/>
         </w:rPr>
       </w:pPr>
-      <w:hyperlink w:anchor="_Toc72759270" w:history="1">
+      <w:hyperlink w:anchor="_Toc72761882" w:history="1">
         <w:r>
           <w:rPr>
             <w:rStyle w:val="a8"/>
@@ -764,7 +775,7 @@
             <w:sz w:val="28"/>
             <w:szCs w:val="28"/>
           </w:rPr>
-          <w:instrText xml:space="preserve"> PAGEREF _Toc72759270 \h </w:instrText>
+          <w:instrText xml:space="preserve"> PAGEREF _Toc72761882 \h </w:instrText>
         </w:r>
         <w:r>
           <w:rPr>
@@ -813,7 +824,7 @@
           <w:szCs w:val="28"/>
         </w:rPr>
       </w:pPr>
-      <w:hyperlink w:anchor="_Toc72759271" w:history="1">
+      <w:hyperlink w:anchor="_Toc72761883" w:history="1">
         <w:r>
           <w:rPr>
             <w:rStyle w:val="a8"/>
@@ -848,7 +859,7 @@
             <w:sz w:val="28"/>
             <w:szCs w:val="28"/>
           </w:rPr>
-          <w:instrText xml:space="preserve"> PAGEREF _Toc72759271 \h </w:instrText>
+          <w:instrText xml:space="preserve"> PAGEREF _Toc72761883 \h </w:instrText>
         </w:r>
         <w:r>
           <w:rPr>
@@ -893,9 +904,11 @@
         <w:rPr>
           <w:rFonts w:asciiTheme="minorHAnsi" w:eastAsiaTheme="minorEastAsia" w:hAnsiTheme="minorHAnsi" w:cstheme="minorBidi"/>
           <w:noProof/>
-        </w:rPr>
-      </w:pPr>
-      <w:hyperlink w:anchor="_Toc72759272" w:history="1">
+          <w:sz w:val="28"/>
+          <w:szCs w:val="28"/>
+        </w:rPr>
+      </w:pPr>
+      <w:hyperlink w:anchor="_Toc72761884" w:history="1">
         <w:r>
           <w:rPr>
             <w:rStyle w:val="a8"/>
@@ -930,7 +943,7 @@
             <w:sz w:val="28"/>
             <w:szCs w:val="28"/>
           </w:rPr>
-          <w:instrText xml:space="preserve"> PAGEREF _Toc72759272 \h </w:instrText>
+          <w:instrText xml:space="preserve"> PAGEREF _Toc72761884 \h </w:instrText>
         </w:r>
         <w:r>
           <w:rPr>
@@ -957,6 +970,942 @@
             <w:szCs w:val="28"/>
           </w:rPr>
           <w:t>4</w:t>
+        </w:r>
+        <w:r>
+          <w:rPr>
+            <w:noProof/>
+            <w:webHidden/>
+            <w:sz w:val="28"/>
+            <w:szCs w:val="28"/>
+          </w:rPr>
+          <w:fldChar w:fldCharType="end"/>
+        </w:r>
+      </w:hyperlink>
+    </w:p>
+    <w:p>
+      <w:pPr>
+        <w:pStyle w:val="2"/>
+        <w:rPr>
+          <w:rFonts w:asciiTheme="minorHAnsi" w:eastAsiaTheme="minorEastAsia" w:hAnsiTheme="minorHAnsi" w:cstheme="minorBidi"/>
+          <w:noProof/>
+          <w:sz w:val="28"/>
+          <w:szCs w:val="28"/>
+        </w:rPr>
+      </w:pPr>
+      <w:hyperlink w:anchor="_Toc72761885" w:history="1">
+        <w:r>
+          <w:rPr>
+            <w:rStyle w:val="a8"/>
+            <w:noProof/>
+            <w:sz w:val="28"/>
+            <w:szCs w:val="28"/>
+          </w:rPr>
+          <w:t>Требования к составу и параметрам технических средств</w:t>
+        </w:r>
+        <w:r>
+          <w:rPr>
+            <w:noProof/>
+            <w:webHidden/>
+            <w:sz w:val="28"/>
+            <w:szCs w:val="28"/>
+          </w:rPr>
+          <w:tab/>
+        </w:r>
+        <w:r>
+          <w:rPr>
+            <w:noProof/>
+            <w:webHidden/>
+            <w:sz w:val="28"/>
+            <w:szCs w:val="28"/>
+          </w:rPr>
+          <w:fldChar w:fldCharType="begin"/>
+        </w:r>
+        <w:r>
+          <w:rPr>
+            <w:noProof/>
+            <w:webHidden/>
+            <w:sz w:val="28"/>
+            <w:szCs w:val="28"/>
+          </w:rPr>
+          <w:instrText xml:space="preserve"> PAGEREF _Toc72761885 \h </w:instrText>
+        </w:r>
+        <w:r>
+          <w:rPr>
+            <w:noProof/>
+            <w:webHidden/>
+            <w:sz w:val="28"/>
+            <w:szCs w:val="28"/>
+          </w:rPr>
+        </w:r>
+        <w:r>
+          <w:rPr>
+            <w:noProof/>
+            <w:webHidden/>
+            <w:sz w:val="28"/>
+            <w:szCs w:val="28"/>
+          </w:rPr>
+          <w:fldChar w:fldCharType="separate"/>
+        </w:r>
+        <w:r>
+          <w:rPr>
+            <w:noProof/>
+            <w:webHidden/>
+            <w:sz w:val="28"/>
+            <w:szCs w:val="28"/>
+          </w:rPr>
+          <w:t>5</w:t>
+        </w:r>
+        <w:r>
+          <w:rPr>
+            <w:noProof/>
+            <w:webHidden/>
+            <w:sz w:val="28"/>
+            <w:szCs w:val="28"/>
+          </w:rPr>
+          <w:fldChar w:fldCharType="end"/>
+        </w:r>
+      </w:hyperlink>
+    </w:p>
+    <w:p>
+      <w:pPr>
+        <w:pStyle w:val="2"/>
+        <w:rPr>
+          <w:rFonts w:asciiTheme="minorHAnsi" w:eastAsiaTheme="minorEastAsia" w:hAnsiTheme="minorHAnsi" w:cstheme="minorBidi"/>
+          <w:noProof/>
+          <w:sz w:val="28"/>
+          <w:szCs w:val="28"/>
+        </w:rPr>
+      </w:pPr>
+      <w:hyperlink w:anchor="_Toc72761886" w:history="1">
+        <w:r>
+          <w:rPr>
+            <w:rStyle w:val="a8"/>
+            <w:noProof/>
+            <w:sz w:val="28"/>
+            <w:szCs w:val="28"/>
+          </w:rPr>
+          <w:t>Требования к информационной и программной совместимости</w:t>
+        </w:r>
+        <w:r>
+          <w:rPr>
+            <w:noProof/>
+            <w:webHidden/>
+            <w:sz w:val="28"/>
+            <w:szCs w:val="28"/>
+          </w:rPr>
+          <w:tab/>
+        </w:r>
+        <w:r>
+          <w:rPr>
+            <w:noProof/>
+            <w:webHidden/>
+            <w:sz w:val="28"/>
+            <w:szCs w:val="28"/>
+          </w:rPr>
+          <w:fldChar w:fldCharType="begin"/>
+        </w:r>
+        <w:r>
+          <w:rPr>
+            <w:noProof/>
+            <w:webHidden/>
+            <w:sz w:val="28"/>
+            <w:szCs w:val="28"/>
+          </w:rPr>
+          <w:instrText xml:space="preserve"> PAGEREF _Toc72761886 \h </w:instrText>
+        </w:r>
+        <w:r>
+          <w:rPr>
+            <w:noProof/>
+            <w:webHidden/>
+            <w:sz w:val="28"/>
+            <w:szCs w:val="28"/>
+          </w:rPr>
+        </w:r>
+        <w:r>
+          <w:rPr>
+            <w:noProof/>
+            <w:webHidden/>
+            <w:sz w:val="28"/>
+            <w:szCs w:val="28"/>
+          </w:rPr>
+          <w:fldChar w:fldCharType="separate"/>
+        </w:r>
+        <w:r>
+          <w:rPr>
+            <w:noProof/>
+            <w:webHidden/>
+            <w:sz w:val="28"/>
+            <w:szCs w:val="28"/>
+          </w:rPr>
+          <w:t>5</w:t>
+        </w:r>
+        <w:r>
+          <w:rPr>
+            <w:noProof/>
+            <w:webHidden/>
+            <w:sz w:val="28"/>
+            <w:szCs w:val="28"/>
+          </w:rPr>
+          <w:fldChar w:fldCharType="end"/>
+        </w:r>
+      </w:hyperlink>
+    </w:p>
+    <w:p>
+      <w:pPr>
+        <w:pStyle w:val="2"/>
+        <w:rPr>
+          <w:rFonts w:asciiTheme="minorHAnsi" w:eastAsiaTheme="minorEastAsia" w:hAnsiTheme="minorHAnsi" w:cstheme="minorBidi"/>
+          <w:noProof/>
+          <w:sz w:val="28"/>
+          <w:szCs w:val="28"/>
+        </w:rPr>
+      </w:pPr>
+      <w:hyperlink w:anchor="_Toc72761887" w:history="1">
+        <w:r>
+          <w:rPr>
+            <w:rStyle w:val="a8"/>
+            <w:noProof/>
+            <w:sz w:val="28"/>
+            <w:szCs w:val="28"/>
+          </w:rPr>
+          <w:t>Исследование предметной области</w:t>
+        </w:r>
+        <w:r>
+          <w:rPr>
+            <w:noProof/>
+            <w:webHidden/>
+            <w:sz w:val="28"/>
+            <w:szCs w:val="28"/>
+          </w:rPr>
+          <w:tab/>
+        </w:r>
+        <w:r>
+          <w:rPr>
+            <w:noProof/>
+            <w:webHidden/>
+            <w:sz w:val="28"/>
+            <w:szCs w:val="28"/>
+          </w:rPr>
+          <w:fldChar w:fldCharType="begin"/>
+        </w:r>
+        <w:r>
+          <w:rPr>
+            <w:noProof/>
+            <w:webHidden/>
+            <w:sz w:val="28"/>
+            <w:szCs w:val="28"/>
+          </w:rPr>
+          <w:instrText xml:space="preserve"> PAGEREF _Toc72761887 \h </w:instrText>
+        </w:r>
+        <w:r>
+          <w:rPr>
+            <w:noProof/>
+            <w:webHidden/>
+            <w:sz w:val="28"/>
+            <w:szCs w:val="28"/>
+          </w:rPr>
+        </w:r>
+        <w:r>
+          <w:rPr>
+            <w:noProof/>
+            <w:webHidden/>
+            <w:sz w:val="28"/>
+            <w:szCs w:val="28"/>
+          </w:rPr>
+          <w:fldChar w:fldCharType="separate"/>
+        </w:r>
+        <w:r>
+          <w:rPr>
+            <w:noProof/>
+            <w:webHidden/>
+            <w:sz w:val="28"/>
+            <w:szCs w:val="28"/>
+          </w:rPr>
+          <w:t>5</w:t>
+        </w:r>
+        <w:r>
+          <w:rPr>
+            <w:noProof/>
+            <w:webHidden/>
+            <w:sz w:val="28"/>
+            <w:szCs w:val="28"/>
+          </w:rPr>
+          <w:fldChar w:fldCharType="end"/>
+        </w:r>
+      </w:hyperlink>
+    </w:p>
+    <w:p>
+      <w:pPr>
+        <w:pStyle w:val="2"/>
+        <w:rPr>
+          <w:rFonts w:asciiTheme="minorHAnsi" w:eastAsiaTheme="minorEastAsia" w:hAnsiTheme="minorHAnsi" w:cstheme="minorBidi"/>
+          <w:noProof/>
+          <w:sz w:val="28"/>
+          <w:szCs w:val="28"/>
+        </w:rPr>
+      </w:pPr>
+      <w:hyperlink w:anchor="_Toc72761888" w:history="1">
+        <w:r>
+          <w:rPr>
+            <w:rStyle w:val="a8"/>
+            <w:noProof/>
+            <w:sz w:val="28"/>
+            <w:szCs w:val="28"/>
+          </w:rPr>
+          <w:t>Разработка моделей и алгоритмов</w:t>
+        </w:r>
+        <w:r>
+          <w:rPr>
+            <w:noProof/>
+            <w:webHidden/>
+            <w:sz w:val="28"/>
+            <w:szCs w:val="28"/>
+          </w:rPr>
+          <w:tab/>
+        </w:r>
+        <w:r>
+          <w:rPr>
+            <w:noProof/>
+            <w:webHidden/>
+            <w:sz w:val="28"/>
+            <w:szCs w:val="28"/>
+          </w:rPr>
+          <w:fldChar w:fldCharType="begin"/>
+        </w:r>
+        <w:r>
+          <w:rPr>
+            <w:noProof/>
+            <w:webHidden/>
+            <w:sz w:val="28"/>
+            <w:szCs w:val="28"/>
+          </w:rPr>
+          <w:instrText xml:space="preserve"> PAGEREF _Toc72761888 \h </w:instrText>
+        </w:r>
+        <w:r>
+          <w:rPr>
+            <w:noProof/>
+            <w:webHidden/>
+            <w:sz w:val="28"/>
+            <w:szCs w:val="28"/>
+          </w:rPr>
+        </w:r>
+        <w:r>
+          <w:rPr>
+            <w:noProof/>
+            <w:webHidden/>
+            <w:sz w:val="28"/>
+            <w:szCs w:val="28"/>
+          </w:rPr>
+          <w:fldChar w:fldCharType="separate"/>
+        </w:r>
+        <w:r>
+          <w:rPr>
+            <w:noProof/>
+            <w:webHidden/>
+            <w:sz w:val="28"/>
+            <w:szCs w:val="28"/>
+          </w:rPr>
+          <w:t>6</w:t>
+        </w:r>
+        <w:r>
+          <w:rPr>
+            <w:noProof/>
+            <w:webHidden/>
+            <w:sz w:val="28"/>
+            <w:szCs w:val="28"/>
+          </w:rPr>
+          <w:fldChar w:fldCharType="end"/>
+        </w:r>
+      </w:hyperlink>
+    </w:p>
+    <w:p>
+      <w:pPr>
+        <w:pStyle w:val="11"/>
+        <w:tabs>
+          <w:tab w:val="right" w:leader="dot" w:pos="9345"/>
+        </w:tabs>
+        <w:rPr>
+          <w:rFonts w:asciiTheme="minorHAnsi" w:eastAsiaTheme="minorEastAsia" w:hAnsiTheme="minorHAnsi" w:cstheme="minorBidi"/>
+          <w:noProof/>
+          <w:sz w:val="28"/>
+          <w:szCs w:val="28"/>
+        </w:rPr>
+      </w:pPr>
+      <w:hyperlink w:anchor="_Toc72761889" w:history="1">
+        <w:r>
+          <w:rPr>
+            <w:rStyle w:val="a8"/>
+            <w:noProof/>
+            <w:sz w:val="28"/>
+            <w:szCs w:val="28"/>
+          </w:rPr>
+          <w:t>Модуль 2. Программная реализация алгоритмов, разработка графического интерфейса</w:t>
+        </w:r>
+        <w:r>
+          <w:rPr>
+            <w:noProof/>
+            <w:webHidden/>
+            <w:sz w:val="28"/>
+            <w:szCs w:val="28"/>
+          </w:rPr>
+          <w:tab/>
+        </w:r>
+        <w:r>
+          <w:rPr>
+            <w:noProof/>
+            <w:webHidden/>
+            <w:sz w:val="28"/>
+            <w:szCs w:val="28"/>
+          </w:rPr>
+          <w:fldChar w:fldCharType="begin"/>
+        </w:r>
+        <w:r>
+          <w:rPr>
+            <w:noProof/>
+            <w:webHidden/>
+            <w:sz w:val="28"/>
+            <w:szCs w:val="28"/>
+          </w:rPr>
+          <w:instrText xml:space="preserve"> PAGEREF _Toc72761889 \h </w:instrText>
+        </w:r>
+        <w:r>
+          <w:rPr>
+            <w:noProof/>
+            <w:webHidden/>
+            <w:sz w:val="28"/>
+            <w:szCs w:val="28"/>
+          </w:rPr>
+        </w:r>
+        <w:r>
+          <w:rPr>
+            <w:noProof/>
+            <w:webHidden/>
+            <w:sz w:val="28"/>
+            <w:szCs w:val="28"/>
+          </w:rPr>
+          <w:fldChar w:fldCharType="separate"/>
+        </w:r>
+        <w:r>
+          <w:rPr>
+            <w:noProof/>
+            <w:webHidden/>
+            <w:sz w:val="28"/>
+            <w:szCs w:val="28"/>
+          </w:rPr>
+          <w:t>6</w:t>
+        </w:r>
+        <w:r>
+          <w:rPr>
+            <w:noProof/>
+            <w:webHidden/>
+            <w:sz w:val="28"/>
+            <w:szCs w:val="28"/>
+          </w:rPr>
+          <w:fldChar w:fldCharType="end"/>
+        </w:r>
+      </w:hyperlink>
+    </w:p>
+    <w:p>
+      <w:pPr>
+        <w:pStyle w:val="2"/>
+        <w:numPr>
+          <w:ilvl w:val="0"/>
+          <w:numId w:val="9"/>
+        </w:numPr>
+        <w:rPr>
+          <w:rFonts w:asciiTheme="minorHAnsi" w:eastAsiaTheme="minorEastAsia" w:hAnsiTheme="minorHAnsi" w:cstheme="minorBidi"/>
+          <w:noProof/>
+          <w:sz w:val="28"/>
+          <w:szCs w:val="28"/>
+        </w:rPr>
+      </w:pPr>
+      <w:hyperlink w:anchor="_Toc72761890" w:history="1">
+        <w:r>
+          <w:rPr>
+            <w:rStyle w:val="a8"/>
+            <w:noProof/>
+            <w:sz w:val="28"/>
+            <w:szCs w:val="28"/>
+          </w:rPr>
+          <w:t>Разработка графического интерфейса</w:t>
+        </w:r>
+        <w:r>
+          <w:rPr>
+            <w:noProof/>
+            <w:webHidden/>
+            <w:sz w:val="28"/>
+            <w:szCs w:val="28"/>
+          </w:rPr>
+          <w:tab/>
+        </w:r>
+        <w:r>
+          <w:rPr>
+            <w:noProof/>
+            <w:webHidden/>
+            <w:sz w:val="28"/>
+            <w:szCs w:val="28"/>
+          </w:rPr>
+          <w:fldChar w:fldCharType="begin"/>
+        </w:r>
+        <w:r>
+          <w:rPr>
+            <w:noProof/>
+            <w:webHidden/>
+            <w:sz w:val="28"/>
+            <w:szCs w:val="28"/>
+          </w:rPr>
+          <w:instrText xml:space="preserve"> PAGEREF _Toc72761890 \h </w:instrText>
+        </w:r>
+        <w:r>
+          <w:rPr>
+            <w:noProof/>
+            <w:webHidden/>
+            <w:sz w:val="28"/>
+            <w:szCs w:val="28"/>
+          </w:rPr>
+        </w:r>
+        <w:r>
+          <w:rPr>
+            <w:noProof/>
+            <w:webHidden/>
+            <w:sz w:val="28"/>
+            <w:szCs w:val="28"/>
+          </w:rPr>
+          <w:fldChar w:fldCharType="separate"/>
+        </w:r>
+        <w:r>
+          <w:rPr>
+            <w:noProof/>
+            <w:webHidden/>
+            <w:sz w:val="28"/>
+            <w:szCs w:val="28"/>
+          </w:rPr>
+          <w:t>6</w:t>
+        </w:r>
+        <w:r>
+          <w:rPr>
+            <w:noProof/>
+            <w:webHidden/>
+            <w:sz w:val="28"/>
+            <w:szCs w:val="28"/>
+          </w:rPr>
+          <w:fldChar w:fldCharType="end"/>
+        </w:r>
+      </w:hyperlink>
+    </w:p>
+    <w:p>
+      <w:pPr>
+        <w:pStyle w:val="2"/>
+        <w:rPr>
+          <w:rFonts w:asciiTheme="minorHAnsi" w:eastAsiaTheme="minorEastAsia" w:hAnsiTheme="minorHAnsi" w:cstheme="minorBidi"/>
+          <w:noProof/>
+          <w:sz w:val="28"/>
+          <w:szCs w:val="28"/>
+        </w:rPr>
+      </w:pPr>
+      <w:hyperlink w:anchor="_Toc72761891" w:history="1">
+        <w:r>
+          <w:rPr>
+            <w:rStyle w:val="a8"/>
+            <w:noProof/>
+            <w:sz w:val="28"/>
+            <w:szCs w:val="28"/>
+          </w:rPr>
+          <w:t>Программная реализация разработанных алгоритмов</w:t>
+        </w:r>
+        <w:r>
+          <w:rPr>
+            <w:noProof/>
+            <w:webHidden/>
+            <w:sz w:val="28"/>
+            <w:szCs w:val="28"/>
+          </w:rPr>
+          <w:tab/>
+        </w:r>
+        <w:r>
+          <w:rPr>
+            <w:noProof/>
+            <w:webHidden/>
+            <w:sz w:val="28"/>
+            <w:szCs w:val="28"/>
+          </w:rPr>
+          <w:fldChar w:fldCharType="begin"/>
+        </w:r>
+        <w:r>
+          <w:rPr>
+            <w:noProof/>
+            <w:webHidden/>
+            <w:sz w:val="28"/>
+            <w:szCs w:val="28"/>
+          </w:rPr>
+          <w:instrText xml:space="preserve"> PAGEREF _Toc72761891 \h </w:instrText>
+        </w:r>
+        <w:r>
+          <w:rPr>
+            <w:noProof/>
+            <w:webHidden/>
+            <w:sz w:val="28"/>
+            <w:szCs w:val="28"/>
+          </w:rPr>
+        </w:r>
+        <w:r>
+          <w:rPr>
+            <w:noProof/>
+            <w:webHidden/>
+            <w:sz w:val="28"/>
+            <w:szCs w:val="28"/>
+          </w:rPr>
+          <w:fldChar w:fldCharType="separate"/>
+        </w:r>
+        <w:r>
+          <w:rPr>
+            <w:noProof/>
+            <w:webHidden/>
+            <w:sz w:val="28"/>
+            <w:szCs w:val="28"/>
+          </w:rPr>
+          <w:t>6</w:t>
+        </w:r>
+        <w:r>
+          <w:rPr>
+            <w:noProof/>
+            <w:webHidden/>
+            <w:sz w:val="28"/>
+            <w:szCs w:val="28"/>
+          </w:rPr>
+          <w:fldChar w:fldCharType="end"/>
+        </w:r>
+      </w:hyperlink>
+    </w:p>
+    <w:p>
+      <w:pPr>
+        <w:pStyle w:val="11"/>
+        <w:tabs>
+          <w:tab w:val="right" w:leader="dot" w:pos="9345"/>
+        </w:tabs>
+        <w:rPr>
+          <w:rFonts w:asciiTheme="minorHAnsi" w:eastAsiaTheme="minorEastAsia" w:hAnsiTheme="minorHAnsi" w:cstheme="minorBidi"/>
+          <w:noProof/>
+          <w:sz w:val="28"/>
+          <w:szCs w:val="28"/>
+        </w:rPr>
+      </w:pPr>
+      <w:hyperlink w:anchor="_Toc72761892" w:history="1">
+        <w:r>
+          <w:rPr>
+            <w:rStyle w:val="a8"/>
+            <w:noProof/>
+            <w:sz w:val="28"/>
+            <w:szCs w:val="28"/>
+          </w:rPr>
+          <w:t>Модуль 3. Тестирование и отладка программного продукта</w:t>
+        </w:r>
+        <w:r>
+          <w:rPr>
+            <w:noProof/>
+            <w:webHidden/>
+            <w:sz w:val="28"/>
+            <w:szCs w:val="28"/>
+          </w:rPr>
+          <w:tab/>
+        </w:r>
+        <w:r>
+          <w:rPr>
+            <w:noProof/>
+            <w:webHidden/>
+            <w:sz w:val="28"/>
+            <w:szCs w:val="28"/>
+          </w:rPr>
+          <w:fldChar w:fldCharType="begin"/>
+        </w:r>
+        <w:r>
+          <w:rPr>
+            <w:noProof/>
+            <w:webHidden/>
+            <w:sz w:val="28"/>
+            <w:szCs w:val="28"/>
+          </w:rPr>
+          <w:instrText xml:space="preserve"> PAGEREF _Toc72761892 \h </w:instrText>
+        </w:r>
+        <w:r>
+          <w:rPr>
+            <w:noProof/>
+            <w:webHidden/>
+            <w:sz w:val="28"/>
+            <w:szCs w:val="28"/>
+          </w:rPr>
+        </w:r>
+        <w:r>
+          <w:rPr>
+            <w:noProof/>
+            <w:webHidden/>
+            <w:sz w:val="28"/>
+            <w:szCs w:val="28"/>
+          </w:rPr>
+          <w:fldChar w:fldCharType="separate"/>
+        </w:r>
+        <w:r>
+          <w:rPr>
+            <w:noProof/>
+            <w:webHidden/>
+            <w:sz w:val="28"/>
+            <w:szCs w:val="28"/>
+          </w:rPr>
+          <w:t>6</w:t>
+        </w:r>
+        <w:r>
+          <w:rPr>
+            <w:noProof/>
+            <w:webHidden/>
+            <w:sz w:val="28"/>
+            <w:szCs w:val="28"/>
+          </w:rPr>
+          <w:fldChar w:fldCharType="end"/>
+        </w:r>
+      </w:hyperlink>
+    </w:p>
+    <w:p>
+      <w:pPr>
+        <w:pStyle w:val="2"/>
+        <w:rPr>
+          <w:rFonts w:asciiTheme="minorHAnsi" w:eastAsiaTheme="minorEastAsia" w:hAnsiTheme="minorHAnsi" w:cstheme="minorBidi"/>
+          <w:noProof/>
+          <w:sz w:val="28"/>
+          <w:szCs w:val="28"/>
+        </w:rPr>
+      </w:pPr>
+      <w:hyperlink w:anchor="_Toc72761893" w:history="1">
+        <w:r>
+          <w:rPr>
+            <w:rStyle w:val="a8"/>
+            <w:noProof/>
+            <w:sz w:val="28"/>
+            <w:szCs w:val="28"/>
+          </w:rPr>
+          <w:t>Методика тестирования</w:t>
+        </w:r>
+        <w:r>
+          <w:rPr>
+            <w:noProof/>
+            <w:webHidden/>
+            <w:sz w:val="28"/>
+            <w:szCs w:val="28"/>
+          </w:rPr>
+          <w:tab/>
+        </w:r>
+        <w:r>
+          <w:rPr>
+            <w:noProof/>
+            <w:webHidden/>
+            <w:sz w:val="28"/>
+            <w:szCs w:val="28"/>
+          </w:rPr>
+          <w:fldChar w:fldCharType="begin"/>
+        </w:r>
+        <w:r>
+          <w:rPr>
+            <w:noProof/>
+            <w:webHidden/>
+            <w:sz w:val="28"/>
+            <w:szCs w:val="28"/>
+          </w:rPr>
+          <w:instrText xml:space="preserve"> PAGEREF _Toc72761893 \h </w:instrText>
+        </w:r>
+        <w:r>
+          <w:rPr>
+            <w:noProof/>
+            <w:webHidden/>
+            <w:sz w:val="28"/>
+            <w:szCs w:val="28"/>
+          </w:rPr>
+        </w:r>
+        <w:r>
+          <w:rPr>
+            <w:noProof/>
+            <w:webHidden/>
+            <w:sz w:val="28"/>
+            <w:szCs w:val="28"/>
+          </w:rPr>
+          <w:fldChar w:fldCharType="separate"/>
+        </w:r>
+        <w:r>
+          <w:rPr>
+            <w:noProof/>
+            <w:webHidden/>
+            <w:sz w:val="28"/>
+            <w:szCs w:val="28"/>
+          </w:rPr>
+          <w:t>6</w:t>
+        </w:r>
+        <w:r>
+          <w:rPr>
+            <w:noProof/>
+            <w:webHidden/>
+            <w:sz w:val="28"/>
+            <w:szCs w:val="28"/>
+          </w:rPr>
+          <w:fldChar w:fldCharType="end"/>
+        </w:r>
+      </w:hyperlink>
+    </w:p>
+    <w:p>
+      <w:pPr>
+        <w:pStyle w:val="2"/>
+        <w:rPr>
+          <w:rFonts w:asciiTheme="minorHAnsi" w:eastAsiaTheme="minorEastAsia" w:hAnsiTheme="minorHAnsi" w:cstheme="minorBidi"/>
+          <w:noProof/>
+          <w:sz w:val="28"/>
+          <w:szCs w:val="28"/>
+        </w:rPr>
+      </w:pPr>
+      <w:hyperlink w:anchor="_Toc72761894" w:history="1">
+        <w:r>
+          <w:rPr>
+            <w:rStyle w:val="a8"/>
+            <w:noProof/>
+            <w:sz w:val="28"/>
+            <w:szCs w:val="28"/>
+          </w:rPr>
+          <w:t>Тестовые примеры</w:t>
+        </w:r>
+        <w:r>
+          <w:rPr>
+            <w:noProof/>
+            <w:webHidden/>
+            <w:sz w:val="28"/>
+            <w:szCs w:val="28"/>
+          </w:rPr>
+          <w:tab/>
+        </w:r>
+        <w:r>
+          <w:rPr>
+            <w:noProof/>
+            <w:webHidden/>
+            <w:sz w:val="28"/>
+            <w:szCs w:val="28"/>
+          </w:rPr>
+          <w:fldChar w:fldCharType="begin"/>
+        </w:r>
+        <w:r>
+          <w:rPr>
+            <w:noProof/>
+            <w:webHidden/>
+            <w:sz w:val="28"/>
+            <w:szCs w:val="28"/>
+          </w:rPr>
+          <w:instrText xml:space="preserve"> PAGEREF _Toc72761894 \h </w:instrText>
+        </w:r>
+        <w:r>
+          <w:rPr>
+            <w:noProof/>
+            <w:webHidden/>
+            <w:sz w:val="28"/>
+            <w:szCs w:val="28"/>
+          </w:rPr>
+        </w:r>
+        <w:r>
+          <w:rPr>
+            <w:noProof/>
+            <w:webHidden/>
+            <w:sz w:val="28"/>
+            <w:szCs w:val="28"/>
+          </w:rPr>
+          <w:fldChar w:fldCharType="separate"/>
+        </w:r>
+        <w:r>
+          <w:rPr>
+            <w:noProof/>
+            <w:webHidden/>
+            <w:sz w:val="28"/>
+            <w:szCs w:val="28"/>
+          </w:rPr>
+          <w:t>6</w:t>
+        </w:r>
+        <w:r>
+          <w:rPr>
+            <w:noProof/>
+            <w:webHidden/>
+            <w:sz w:val="28"/>
+            <w:szCs w:val="28"/>
+          </w:rPr>
+          <w:fldChar w:fldCharType="end"/>
+        </w:r>
+      </w:hyperlink>
+    </w:p>
+    <w:p>
+      <w:pPr>
+        <w:pStyle w:val="2"/>
+        <w:rPr>
+          <w:rFonts w:asciiTheme="minorHAnsi" w:eastAsiaTheme="minorEastAsia" w:hAnsiTheme="minorHAnsi" w:cstheme="minorBidi"/>
+          <w:noProof/>
+          <w:sz w:val="28"/>
+          <w:szCs w:val="28"/>
+        </w:rPr>
+      </w:pPr>
+      <w:hyperlink w:anchor="_Toc72761895" w:history="1">
+        <w:r>
+          <w:rPr>
+            <w:rStyle w:val="a8"/>
+            <w:noProof/>
+            <w:sz w:val="28"/>
+            <w:szCs w:val="28"/>
+          </w:rPr>
+          <w:t>Анализ выполнения технического задания</w:t>
+        </w:r>
+        <w:bookmarkStart w:id="2" w:name="_GoBack"/>
+        <w:bookmarkEnd w:id="2"/>
+        <w:r>
+          <w:rPr>
+            <w:noProof/>
+            <w:webHidden/>
+            <w:sz w:val="28"/>
+            <w:szCs w:val="28"/>
+          </w:rPr>
+          <w:tab/>
+        </w:r>
+        <w:r>
+          <w:rPr>
+            <w:noProof/>
+            <w:webHidden/>
+            <w:sz w:val="28"/>
+            <w:szCs w:val="28"/>
+          </w:rPr>
+          <w:fldChar w:fldCharType="begin"/>
+        </w:r>
+        <w:r>
+          <w:rPr>
+            <w:noProof/>
+            <w:webHidden/>
+            <w:sz w:val="28"/>
+            <w:szCs w:val="28"/>
+          </w:rPr>
+          <w:instrText xml:space="preserve"> PAGEREF _Toc72761895 \h </w:instrText>
+        </w:r>
+        <w:r>
+          <w:rPr>
+            <w:noProof/>
+            <w:webHidden/>
+            <w:sz w:val="28"/>
+            <w:szCs w:val="28"/>
+          </w:rPr>
+        </w:r>
+        <w:r>
+          <w:rPr>
+            <w:noProof/>
+            <w:webHidden/>
+            <w:sz w:val="28"/>
+            <w:szCs w:val="28"/>
+          </w:rPr>
+          <w:fldChar w:fldCharType="separate"/>
+        </w:r>
+        <w:r>
+          <w:rPr>
+            <w:noProof/>
+            <w:webHidden/>
+            <w:sz w:val="28"/>
+            <w:szCs w:val="28"/>
+          </w:rPr>
+          <w:t>7</w:t>
         </w:r>
         <w:r>
           <w:rPr>
@@ -1005,25 +1954,26 @@
       <w:pPr>
         <w:pStyle w:val="1"/>
       </w:pPr>
-      <w:bookmarkStart w:id="1" w:name="_Toc72757267"/>
-      <w:bookmarkStart w:id="2" w:name="_Toc72759269"/>
-      <w:r>
+      <w:bookmarkStart w:id="3" w:name="_Toc72757267"/>
+      <w:bookmarkStart w:id="4" w:name="_Toc72761881"/>
+      <w:r>
+        <w:lastRenderedPageBreak/>
         <w:t>Модуль 1. Системный анализ</w:t>
-      </w:r>
-      <w:bookmarkEnd w:id="1"/>
-      <w:bookmarkEnd w:id="2"/>
-    </w:p>
-    <w:p>
-      <w:pPr>
-        <w:pStyle w:val="20"/>
-      </w:pPr>
-      <w:bookmarkStart w:id="3" w:name="_Toc72757268"/>
-      <w:bookmarkStart w:id="4" w:name="_Toc72759270"/>
-      <w:r>
-        <w:t>Описание проекта</w:t>
       </w:r>
       <w:bookmarkEnd w:id="3"/>
       <w:bookmarkEnd w:id="4"/>
+    </w:p>
+    <w:p>
+      <w:pPr>
+        <w:pStyle w:val="20"/>
+      </w:pPr>
+      <w:bookmarkStart w:id="5" w:name="_Toc72757268"/>
+      <w:bookmarkStart w:id="6" w:name="_Toc72761882"/>
+      <w:r>
+        <w:t>Описание проекта</w:t>
+      </w:r>
+      <w:bookmarkEnd w:id="5"/>
+      <w:bookmarkEnd w:id="6"/>
     </w:p>
     <w:p>
       <w:pPr>
@@ -1194,18 +2144,12 @@
         <w:t>дача, Безопасно</w:t>
       </w:r>
       <w:r>
-        <w:rPr>
-          <w:lang w:val="en-US"/>
-        </w:rPr>
         <w:t>.</w:t>
       </w:r>
     </w:p>
     <w:p>
       <w:pPr>
         <w:pStyle w:val="a0"/>
-        <w:rPr>
-          <w:lang w:val="en-US"/>
-        </w:rPr>
       </w:pPr>
       <w:r>
         <w:t>И множество других отличных ресурсов</w:t>
@@ -1217,27 +2161,22 @@
     <w:p>
       <w:pPr>
         <w:pStyle w:val="a0"/>
-        <w:rPr>
-          <w:lang w:val="en-US"/>
-        </w:rPr>
       </w:pPr>
     </w:p>
     <w:p>
       <w:pPr>
         <w:pStyle w:val="20"/>
       </w:pPr>
-      <w:bookmarkStart w:id="5" w:name="_Toc72759271"/>
-      <w:r>
+      <w:bookmarkStart w:id="7" w:name="_Toc72761883"/>
+      <w:r>
+        <w:lastRenderedPageBreak/>
         <w:t>Функциональные характеристики</w:t>
       </w:r>
-      <w:bookmarkEnd w:id="5"/>
+      <w:bookmarkEnd w:id="7"/>
     </w:p>
     <w:p>
       <w:pPr>
         <w:pStyle w:val="a0"/>
-        <w:rPr>
-          <w:lang w:val="en-US"/>
-        </w:rPr>
       </w:pPr>
       <w:r>
         <w:t xml:space="preserve">Данная программа предоставляет пользователю возможность поиска недвижимости. Для этого на главной странице можно найти все необходимые элементы для </w:t>
@@ -1256,13 +2195,11 @@
         <w:jc w:val="center"/>
         <w:rPr>
           <w:b/>
-          <w:lang w:val="en-US"/>
         </w:rPr>
       </w:pPr>
       <w:r>
         <w:rPr>
           <w:b/>
-          <w:lang w:val="en-US"/>
         </w:rPr>
         <w:t>[</w:t>
       </w:r>
@@ -1275,7 +2212,6 @@
       <w:r>
         <w:rPr>
           <w:b/>
-          <w:lang w:val="en-US"/>
         </w:rPr>
         <w:t>]</w:t>
       </w:r>
@@ -1291,9 +2227,6 @@
     <w:p>
       <w:pPr>
         <w:pStyle w:val="a0"/>
-        <w:rPr>
-          <w:lang w:val="en-US"/>
-        </w:rPr>
       </w:pPr>
       <w:r>
         <w:t>На странице результатов пользователю предлагается список объектов для покупки, которые владельцы или различные агентства представляют в данной системе</w:t>
@@ -1333,9 +2266,6 @@
     <w:p>
       <w:pPr>
         <w:pStyle w:val="a0"/>
-        <w:rPr>
-          <w:lang w:val="en-US"/>
-        </w:rPr>
       </w:pPr>
       <w:r>
         <w:t>Пользователь может просмотреть информацию об объекте более подробно, нажав на интересующее его объявление. Также есть возможность просмотра информации о собственнике и его контактные данные справа от результата</w:t>
@@ -1411,11 +2341,11 @@
       <w:pPr>
         <w:pStyle w:val="20"/>
       </w:pPr>
-      <w:bookmarkStart w:id="6" w:name="_Toc72759272"/>
+      <w:bookmarkStart w:id="8" w:name="_Toc72761884"/>
       <w:r>
         <w:t>Требования к надежности и безопасности</w:t>
       </w:r>
-      <w:bookmarkEnd w:id="6"/>
+      <w:bookmarkEnd w:id="8"/>
     </w:p>
     <w:p>
       <w:pPr>
@@ -1430,7 +2360,11 @@
         <w:pStyle w:val="a0"/>
       </w:pPr>
       <w:r>
-        <w:t>Программа должна нормально функционировать при бесперебойной работе ПК. При возникновении сбоя в работе аппаратуры, восстановление нормальной работы программы должно производиться после: перезагрузки операционной системы; запуска исполняемого файла программы; повторного выполнения действий.</w:t>
+        <w:t xml:space="preserve">Программа должна нормально функционировать при бесперебойной работе ПК. При возникновении сбоя в работе аппаратуры, восстановление нормальной работы программы должно производиться после: перезагрузки </w:t>
+      </w:r>
+      <w:r>
+        <w:lastRenderedPageBreak/>
+        <w:t>операционной системы; запуска исполняемого файла программы; повторного выполнения действий.</w:t>
       </w:r>
     </w:p>
     <w:p>
@@ -1445,16 +2379,15 @@
       <w:pPr>
         <w:pStyle w:val="20"/>
       </w:pPr>
+      <w:bookmarkStart w:id="9" w:name="_Toc72761885"/>
       <w:r>
         <w:t>Требования к составу и параметрам технических средств</w:t>
       </w:r>
+      <w:bookmarkEnd w:id="9"/>
     </w:p>
     <w:p>
       <w:pPr>
         <w:pStyle w:val="a0"/>
-        <w:rPr>
-          <w:lang w:val="en-US"/>
-        </w:rPr>
       </w:pPr>
       <w:r>
         <w:t>Для исправной работы данного приложения необходимо наличие следующего технического обеспечения</w:t>
@@ -1590,16 +2523,15 @@
       <w:pPr>
         <w:pStyle w:val="20"/>
       </w:pPr>
+      <w:bookmarkStart w:id="10" w:name="_Toc72761886"/>
       <w:r>
         <w:t>Требования к информационной и программной совместимости</w:t>
       </w:r>
+      <w:bookmarkEnd w:id="10"/>
     </w:p>
     <w:p>
       <w:pPr>
         <w:pStyle w:val="a0"/>
-        <w:rPr>
-          <w:lang w:val="en-US"/>
-        </w:rPr>
       </w:pPr>
       <w:r>
         <w:t xml:space="preserve">Программный продукт должен состоять </w:t>
@@ -1671,13 +2603,31 @@
       </w:pPr>
       <w:proofErr w:type="gramStart"/>
       <w:r>
-        <w:t>Директория, находящаяся рядом с исполняемом файлом, содержащая базу данных;</w:t>
+        <w:t xml:space="preserve">Директория, </w:t>
+      </w:r>
+      <w:r>
+        <w:t>содержащая базу данных</w:t>
+      </w:r>
+      <w:r>
+        <w:t xml:space="preserve"> и </w:t>
+      </w:r>
+      <w:r>
+        <w:t>находящ</w:t>
+      </w:r>
+      <w:r>
+        <w:t>аяся рядом с исполняемом файлом</w:t>
+      </w:r>
+      <w:r>
+        <w:t>;</w:t>
       </w:r>
       <w:proofErr w:type="gramEnd"/>
     </w:p>
     <w:p>
       <w:pPr>
         <w:pStyle w:val="a0"/>
+        <w:rPr>
+          <w:lang w:val="en-US"/>
+        </w:rPr>
       </w:pPr>
       <w:r>
         <w:t xml:space="preserve">Данная информационная система должна быть написана на </w:t>
@@ -1720,8 +2670,270 @@
       <w:r>
         <w:t>базы данных.</w:t>
       </w:r>
-      <w:bookmarkStart w:id="7" w:name="_GoBack"/>
-      <w:bookmarkEnd w:id="7"/>
+    </w:p>
+    <w:p>
+      <w:pPr>
+        <w:pStyle w:val="20"/>
+      </w:pPr>
+      <w:bookmarkStart w:id="11" w:name="_Toc72761887"/>
+      <w:r>
+        <w:t>Исследование предметной области</w:t>
+      </w:r>
+      <w:bookmarkEnd w:id="11"/>
+    </w:p>
+    <w:p>
+      <w:pPr>
+        <w:pStyle w:val="a0"/>
+      </w:pPr>
+      <w:r>
+        <w:t xml:space="preserve">Если углубиться в вопрос покупки недвижимости, то данная тема не ограничивается алгоритмом «Зашел на сайт, купил, заехал», однако </w:t>
+      </w:r>
+      <w:r>
+        <w:lastRenderedPageBreak/>
+        <w:t>благодаря технологиям и, особенно, работы различных агентств недвижимости, данный алгоритм все больше походит на правду.</w:t>
+      </w:r>
+    </w:p>
+    <w:p>
+      <w:pPr>
+        <w:pStyle w:val="a0"/>
+      </w:pPr>
+      <w:r>
+        <w:t>Так или иначе, покупка квартиры по сей день остается достаточно серьезным решением, который, несомненно, необходимо обдумать.</w:t>
+      </w:r>
+    </w:p>
+    <w:p>
+      <w:pPr>
+        <w:pStyle w:val="a0"/>
+      </w:pPr>
+      <w:r>
+        <w:t>В настоящее время очень сложно найти квартиру самостоятельно</w:t>
+      </w:r>
+      <w:r>
+        <w:t xml:space="preserve">; </w:t>
+      </w:r>
+      <w:r>
+        <w:t>исследование и общий обзор рынка недвижимости, прослеживание возможных дополнительных владельцев выбранной недвижимости.</w:t>
+      </w:r>
+    </w:p>
+    <w:p>
+      <w:pPr>
+        <w:pStyle w:val="a0"/>
+      </w:pPr>
+      <w:r>
+        <w:t>В данной предметной области необходимы достаточно умные системы, которые помогли бы снизить нарастающее напряжение с данного процесса, но при этом не сделали бы его слишком простым.</w:t>
+      </w:r>
+    </w:p>
+    <w:p>
+      <w:pPr>
+        <w:pStyle w:val="20"/>
+      </w:pPr>
+      <w:bookmarkStart w:id="12" w:name="_Toc72761888"/>
+      <w:r>
+        <w:t>Разработка моделей и алгоритмов</w:t>
+      </w:r>
+      <w:bookmarkEnd w:id="12"/>
+    </w:p>
+    <w:p>
+      <w:pPr>
+        <w:pStyle w:val="a0"/>
+      </w:pPr>
+      <w:r>
+        <w:t xml:space="preserve">// </w:t>
+      </w:r>
+      <w:r>
+        <w:t>немного паттернов проектирования и подобной чепухи</w:t>
+      </w:r>
+    </w:p>
+    <w:p>
+      <w:pPr>
+        <w:pStyle w:val="1"/>
+      </w:pPr>
+      <w:bookmarkStart w:id="13" w:name="_Toc72761889"/>
+      <w:r>
+        <w:t>Модуль 2. Программная реализация алгоритмов, разработка графического интерфейса</w:t>
+      </w:r>
+      <w:bookmarkEnd w:id="13"/>
+    </w:p>
+    <w:p>
+      <w:pPr>
+        <w:pStyle w:val="20"/>
+      </w:pPr>
+      <w:bookmarkStart w:id="14" w:name="_Toc72761890"/>
+      <w:r>
+        <w:t>Разработка графического интерфейса</w:t>
+      </w:r>
+      <w:bookmarkEnd w:id="14"/>
+    </w:p>
+    <w:p>
+      <w:pPr>
+        <w:pStyle w:val="a0"/>
+      </w:pPr>
+      <w:proofErr w:type="spellStart"/>
+      <w:r>
+        <w:t>Бла</w:t>
+      </w:r>
+      <w:proofErr w:type="spellEnd"/>
+      <w:r>
+        <w:t xml:space="preserve"> </w:t>
+      </w:r>
+      <w:proofErr w:type="spellStart"/>
+      <w:r>
+        <w:t>бла</w:t>
+      </w:r>
+      <w:proofErr w:type="spellEnd"/>
+      <w:r>
+        <w:t xml:space="preserve"> </w:t>
+      </w:r>
+      <w:proofErr w:type="spellStart"/>
+      <w:r>
+        <w:t>бла</w:t>
+      </w:r>
+      <w:proofErr w:type="spellEnd"/>
+    </w:p>
+    <w:p>
+      <w:pPr>
+        <w:pStyle w:val="20"/>
+      </w:pPr>
+      <w:bookmarkStart w:id="15" w:name="_Toc72761891"/>
+      <w:r>
+        <w:t>Программная реализация разработанных алгоритмов</w:t>
+      </w:r>
+      <w:bookmarkEnd w:id="15"/>
+    </w:p>
+    <w:p>
+      <w:pPr>
+        <w:pStyle w:val="a0"/>
+      </w:pPr>
+      <w:proofErr w:type="spellStart"/>
+      <w:r>
+        <w:t>Бла</w:t>
+      </w:r>
+      <w:proofErr w:type="spellEnd"/>
+      <w:r>
+        <w:t xml:space="preserve"> </w:t>
+      </w:r>
+      <w:proofErr w:type="spellStart"/>
+      <w:r>
+        <w:t>бла</w:t>
+      </w:r>
+      <w:proofErr w:type="spellEnd"/>
+      <w:r>
+        <w:t xml:space="preserve"> </w:t>
+      </w:r>
+      <w:proofErr w:type="spellStart"/>
+      <w:r>
+        <w:t>бла</w:t>
+      </w:r>
+      <w:proofErr w:type="spellEnd"/>
+    </w:p>
+    <w:p>
+      <w:pPr>
+        <w:pStyle w:val="1"/>
+      </w:pPr>
+      <w:bookmarkStart w:id="16" w:name="_Toc72761892"/>
+      <w:r>
+        <w:t>Модуль 3. Тестирование и отладка программного продукта</w:t>
+      </w:r>
+      <w:bookmarkEnd w:id="16"/>
+    </w:p>
+    <w:p>
+      <w:pPr>
+        <w:pStyle w:val="20"/>
+      </w:pPr>
+      <w:bookmarkStart w:id="17" w:name="_Toc72761893"/>
+      <w:r>
+        <w:t>Методика тестирования</w:t>
+      </w:r>
+      <w:bookmarkEnd w:id="17"/>
+    </w:p>
+    <w:p>
+      <w:pPr>
+        <w:pStyle w:val="a0"/>
+      </w:pPr>
+      <w:r>
+        <w:t>Как было указано в пункте «Программная реализация разработанных алгоритмов», д</w:t>
+      </w:r>
+      <w:r>
+        <w:t>анный продукт легко разбивается на более мелкие системы</w:t>
+      </w:r>
+      <w:r>
+        <w:t>, что предоставляет возможность производить «</w:t>
+      </w:r>
+      <w:r>
+        <w:rPr>
+          <w:lang w:val="en-US"/>
+        </w:rPr>
+        <w:t>Unit</w:t>
+      </w:r>
+      <w:r>
+        <w:t xml:space="preserve">-тесты». В методики тестирования также входит отладка приложения с помощью отладчика </w:t>
+      </w:r>
+      <w:r>
+        <w:rPr>
+          <w:lang w:val="en-US"/>
+        </w:rPr>
+        <w:t>GDB</w:t>
+      </w:r>
+      <w:r>
+        <w:t>.</w:t>
+      </w:r>
+    </w:p>
+    <w:p>
+      <w:pPr>
+        <w:pStyle w:val="20"/>
+      </w:pPr>
+      <w:bookmarkStart w:id="18" w:name="_Toc72761894"/>
+      <w:r>
+        <w:t>Тестовые примеры</w:t>
+      </w:r>
+      <w:bookmarkEnd w:id="18"/>
+    </w:p>
+    <w:p>
+      <w:pPr>
+        <w:pStyle w:val="a0"/>
+      </w:pPr>
+      <w:proofErr w:type="spellStart"/>
+      <w:r>
+        <w:t>Бла</w:t>
+      </w:r>
+      <w:proofErr w:type="spellEnd"/>
+      <w:r>
+        <w:t xml:space="preserve"> </w:t>
+      </w:r>
+      <w:proofErr w:type="spellStart"/>
+      <w:r>
+        <w:t>бла</w:t>
+      </w:r>
+      <w:proofErr w:type="spellEnd"/>
+    </w:p>
+    <w:p>
+      <w:pPr>
+        <w:pStyle w:val="20"/>
+      </w:pPr>
+      <w:bookmarkStart w:id="19" w:name="_Toc72761895"/>
+      <w:r>
+        <w:lastRenderedPageBreak/>
+        <w:t>Анализ выполнения технического задания</w:t>
+      </w:r>
+      <w:bookmarkEnd w:id="19"/>
+    </w:p>
+    <w:p>
+      <w:pPr>
+        <w:pStyle w:val="a0"/>
+      </w:pPr>
+      <w:r>
+        <w:t>Данный программный продукт полностью удовлетворяет всем требованиям ТЗ, графический дизайн был выполнен при учёте всех требований к нему, дизайн и функциональность были успешно проверены как продвинутыми пользователями ПК, так и пользователями без опыта. Результат считаю выполненным в соответствии требованиям ТЗ.</w:t>
+      </w:r>
+    </w:p>
+    <w:p>
+      <w:pPr>
+        <w:pStyle w:val="a0"/>
+      </w:pPr>
+    </w:p>
+    <w:p>
+      <w:pPr>
+        <w:pStyle w:val="a0"/>
+      </w:pPr>
     </w:p>
     <w:sectPr>
       <w:footerReference w:type="default" r:id="rId9"/>
@@ -1766,6 +2978,7 @@
         <w:docPartUnique/>
       </w:docPartObj>
     </w:sdtPr>
+    <w:sdtEndPr/>
     <w:sdtContent>
       <w:p>
         <w:pPr>
@@ -1785,7 +2998,7 @@
           <w:rPr>
             <w:noProof/>
           </w:rPr>
-          <w:t>5</w:t>
+          <w:t>2</w:t>
         </w:r>
         <w:r>
           <w:fldChar w:fldCharType="end"/>
@@ -1885,7 +3098,6 @@
         <w:color w:val="000000" w:themeColor="text1"/>
         <w:sz w:val="24"/>
         <w:szCs w:val="24"/>
-        <w:lang w:val="en-US"/>
       </w:rPr>
     </w:pPr>
     <w:r>
@@ -1906,7 +3118,6 @@
         <w:color w:val="000000" w:themeColor="text1"/>
         <w:sz w:val="24"/>
         <w:szCs w:val="24"/>
-        <w:lang w:val="en-US"/>
       </w:rPr>
     </w:pPr>
   </w:p>
@@ -2076,8 +3287,8 @@
   <w:abstractNum w:abstractNumId="1">
     <w:nsid w:val="49213F3A"/>
     <w:multiLevelType w:val="hybridMultilevel"/>
-    <w:tmpl w:val="D83ADFE2"/>
-    <w:lvl w:ilvl="0" w:tplc="A628C5B6">
+    <w:tmpl w:val="9258BF98"/>
+    <w:lvl w:ilvl="0" w:tplc="9A3801BE">
       <w:start w:val="1"/>
       <w:numFmt w:val="decimal"/>
       <w:pStyle w:val="2"/>
@@ -2622,6 +3833,12 @@
   </w:num>
   <w:num w:numId="8">
     <w:abstractNumId w:val="5"/>
+  </w:num>
+  <w:num w:numId="9">
+    <w:abstractNumId w:val="1"/>
+    <w:lvlOverride w:ilvl="0">
+      <w:startOverride w:val="1"/>
+    </w:lvlOverride>
   </w:num>
 </w:numbering>
 </file>
@@ -2947,7 +4164,7 @@
     <w:autoRedefine/>
     <w:uiPriority w:val="39"/>
     <w:unhideWhenUsed/>
-    <w:rsid w:val="00C01E66"/>
+    <w:rsid w:val="009A0559"/>
     <w:pPr>
       <w:numPr>
         <w:numId w:val="1"/>
@@ -3025,6 +4242,46 @@
       <w:ind w:left="720"/>
       <w:contextualSpacing/>
     </w:pPr>
+  </w:style>
+  <w:style w:type="paragraph" w:styleId="aa">
+    <w:name w:val="Title"/>
+    <w:basedOn w:val="a"/>
+    <w:next w:val="a"/>
+    <w:link w:val="ab"/>
+    <w:uiPriority w:val="10"/>
+    <w:qFormat/>
+    <w:rsid w:val="009A0559"/>
+    <w:pPr>
+      <w:pBdr>
+        <w:bottom w:val="single" w:sz="8" w:space="4" w:color="4F81BD" w:themeColor="accent1"/>
+      </w:pBdr>
+      <w:spacing w:after="300"/>
+      <w:contextualSpacing/>
+    </w:pPr>
+    <w:rPr>
+      <w:rFonts w:asciiTheme="majorHAnsi" w:eastAsiaTheme="majorEastAsia" w:hAnsiTheme="majorHAnsi" w:cstheme="majorBidi"/>
+      <w:color w:val="17365D" w:themeColor="text2" w:themeShade="BF"/>
+      <w:spacing w:val="5"/>
+      <w:kern w:val="28"/>
+      <w:sz w:val="52"/>
+      <w:szCs w:val="52"/>
+    </w:rPr>
+  </w:style>
+  <w:style w:type="character" w:customStyle="1" w:styleId="ab">
+    <w:name w:val="Название Знак"/>
+    <w:basedOn w:val="a1"/>
+    <w:link w:val="aa"/>
+    <w:uiPriority w:val="10"/>
+    <w:rsid w:val="009A0559"/>
+    <w:rPr>
+      <w:rFonts w:asciiTheme="majorHAnsi" w:eastAsiaTheme="majorEastAsia" w:hAnsiTheme="majorHAnsi" w:cstheme="majorBidi"/>
+      <w:color w:val="17365D" w:themeColor="text2" w:themeShade="BF"/>
+      <w:spacing w:val="5"/>
+      <w:kern w:val="28"/>
+      <w:sz w:val="52"/>
+      <w:szCs w:val="52"/>
+      <w:lang w:eastAsia="ru-RU"/>
+    </w:rPr>
   </w:style>
 </w:styles>
 </file>
@@ -3350,7 +4607,7 @@
     <w:autoRedefine/>
     <w:uiPriority w:val="39"/>
     <w:unhideWhenUsed/>
-    <w:rsid w:val="00C01E66"/>
+    <w:rsid w:val="009A0559"/>
     <w:pPr>
       <w:numPr>
         <w:numId w:val="1"/>
@@ -3428,6 +4685,46 @@
       <w:ind w:left="720"/>
       <w:contextualSpacing/>
     </w:pPr>
+  </w:style>
+  <w:style w:type="paragraph" w:styleId="aa">
+    <w:name w:val="Title"/>
+    <w:basedOn w:val="a"/>
+    <w:next w:val="a"/>
+    <w:link w:val="ab"/>
+    <w:uiPriority w:val="10"/>
+    <w:qFormat/>
+    <w:rsid w:val="009A0559"/>
+    <w:pPr>
+      <w:pBdr>
+        <w:bottom w:val="single" w:sz="8" w:space="4" w:color="4F81BD" w:themeColor="accent1"/>
+      </w:pBdr>
+      <w:spacing w:after="300"/>
+      <w:contextualSpacing/>
+    </w:pPr>
+    <w:rPr>
+      <w:rFonts w:asciiTheme="majorHAnsi" w:eastAsiaTheme="majorEastAsia" w:hAnsiTheme="majorHAnsi" w:cstheme="majorBidi"/>
+      <w:color w:val="17365D" w:themeColor="text2" w:themeShade="BF"/>
+      <w:spacing w:val="5"/>
+      <w:kern w:val="28"/>
+      <w:sz w:val="52"/>
+      <w:szCs w:val="52"/>
+    </w:rPr>
+  </w:style>
+  <w:style w:type="character" w:customStyle="1" w:styleId="ab">
+    <w:name w:val="Название Знак"/>
+    <w:basedOn w:val="a1"/>
+    <w:link w:val="aa"/>
+    <w:uiPriority w:val="10"/>
+    <w:rsid w:val="009A0559"/>
+    <w:rPr>
+      <w:rFonts w:asciiTheme="majorHAnsi" w:eastAsiaTheme="majorEastAsia" w:hAnsiTheme="majorHAnsi" w:cstheme="majorBidi"/>
+      <w:color w:val="17365D" w:themeColor="text2" w:themeShade="BF"/>
+      <w:spacing w:val="5"/>
+      <w:kern w:val="28"/>
+      <w:sz w:val="52"/>
+      <w:szCs w:val="52"/>
+      <w:lang w:eastAsia="ru-RU"/>
+    </w:rPr>
   </w:style>
 </w:styles>
 </file>
@@ -3722,7 +5019,7 @@
 </file>
 
 <file path=customXml/itemProps1.xml><?xml version="1.0" encoding="utf-8"?>
-<ds:datastoreItem xmlns:ds="http://schemas.openxmlformats.org/officeDocument/2006/customXml" ds:itemID="{72E6C497-E9D5-48CE-B061-EC9791236D46}">
+<ds:datastoreItem xmlns:ds="http://schemas.openxmlformats.org/officeDocument/2006/customXml" ds:itemID="{6D2D499A-9FC6-4208-BFA4-AC9B5A2B3A9D}">
   <ds:schemaRefs>
     <ds:schemaRef ds:uri="http://schemas.openxmlformats.org/officeDocument/2006/bibliography"/>
   </ds:schemaRefs>

</xml_diff>